<commit_message>
Correct fullstack resume date err
</commit_message>
<xml_diff>
--- a/Charry Wu Resume Fullstack - new grad.docx
+++ b/Charry Wu Resume Fullstack - new grad.docx
@@ -332,6 +332,16 @@
     </w:p>
     <w:p>
       <w:pPr>
+        <w:shd w:val="clear" w:color="auto" w:fill="F5F0BB"/>
+        <w:rPr>
+          <w:rFonts w:asciiTheme="minorHAnsi" w:hAnsiTheme="minorHAnsi" w:cstheme="minorHAnsi"/>
+          <w:b/>
+          <w:u w:val="single"/>
+        </w:rPr>
+      </w:pPr>
+    </w:p>
+    <w:p>
+      <w:pPr>
         <w:pStyle w:val="BodyTextIndent2"/>
         <w:shd w:val="clear" w:color="auto" w:fill="F5F0BB"/>
         <w:spacing w:line="240" w:lineRule="auto"/>
@@ -380,7 +390,6 @@
         </w:rPr>
         <w:t xml:space="preserve">Founding </w:t>
       </w:r>
-      <w:proofErr w:type="spellStart"/>
       <w:r>
         <w:rPr>
           <w:rFonts w:ascii="Calibri" w:hAnsi="Calibri" w:cs="Calibri"/>
@@ -390,7 +399,6 @@
         </w:rPr>
         <w:t>fullstack</w:t>
       </w:r>
-      <w:proofErr w:type="spellEnd"/>
       <w:r>
         <w:rPr>
           <w:rFonts w:ascii="Calibri" w:hAnsi="Calibri" w:cs="Calibri"/>
@@ -773,6 +781,24 @@
           <w:sz w:val="22"/>
           <w:szCs w:val="22"/>
         </w:rPr>
+        <w:t xml:space="preserve">Go, </w:t>
+      </w:r>
+      <w:r>
+        <w:rPr>
+          <w:rFonts w:ascii="Calibri" w:hAnsi="Calibri" w:cs="Calibri"/>
+          <w:color w:val="201F1E"/>
+          <w:sz w:val="22"/>
+          <w:szCs w:val="22"/>
+        </w:rPr>
+        <w:t>C/</w:t>
+      </w:r>
+      <w:r>
+        <w:rPr>
+          <w:rFonts w:ascii="Calibri" w:hAnsi="Calibri" w:cs="Calibri"/>
+          <w:color w:val="201F1E"/>
+          <w:sz w:val="22"/>
+          <w:szCs w:val="22"/>
+        </w:rPr>
         <w:t>C++</w:t>
       </w:r>
     </w:p>
@@ -846,7 +872,6 @@
         </w:rPr>
         <w:t xml:space="preserve">, </w:t>
       </w:r>
-      <w:proofErr w:type="spellStart"/>
       <w:r>
         <w:rPr>
           <w:rFonts w:ascii="Calibri" w:hAnsi="Calibri" w:cs="Calibri"/>
@@ -856,7 +881,51 @@
         </w:rPr>
         <w:t>FFmpeg</w:t>
       </w:r>
-      <w:proofErr w:type="spellEnd"/>
+      <w:r>
+        <w:rPr>
+          <w:rFonts w:ascii="Calibri" w:hAnsi="Calibri" w:cs="Calibri"/>
+          <w:color w:val="201F1E"/>
+          <w:sz w:val="22"/>
+          <w:szCs w:val="22"/>
+        </w:rPr>
+        <w:t xml:space="preserve">, </w:t>
+      </w:r>
+      <w:r>
+        <w:rPr>
+          <w:rFonts w:ascii="Calibri" w:hAnsi="Calibri" w:cs="Calibri"/>
+          <w:color w:val="201F1E"/>
+          <w:sz w:val="22"/>
+          <w:szCs w:val="22"/>
+        </w:rPr>
+        <w:t>JWT</w:t>
+      </w:r>
+      <w:r>
+        <w:rPr>
+          <w:rFonts w:ascii="Calibri" w:hAnsi="Calibri" w:cs="Calibri"/>
+          <w:color w:val="201F1E"/>
+          <w:sz w:val="22"/>
+          <w:szCs w:val="22"/>
+        </w:rPr>
+        <w:t xml:space="preserve">, </w:t>
+      </w:r>
+      <w:r>
+        <w:rPr>
+          <w:rFonts w:ascii="Calibri" w:hAnsi="Calibri" w:cs="Calibri"/>
+          <w:color w:val="201F1E"/>
+          <w:sz w:val="22"/>
+          <w:szCs w:val="22"/>
+        </w:rPr>
+        <w:t>AWS SDK</w:t>
+      </w:r>
+      <w:r>
+        <w:rPr>
+          <w:rFonts w:ascii="Calibri" w:hAnsi="Calibri" w:cs="Calibri"/>
+          <w:color w:val="201F1E"/>
+          <w:sz w:val="22"/>
+          <w:szCs w:val="22"/>
+        </w:rPr>
+        <w:t xml:space="preserve"> (Boto3)</w:t>
+      </w:r>
     </w:p>
     <w:p>
       <w:pPr>
@@ -963,17 +1032,7 @@
           <w:sz w:val="22"/>
           <w:szCs w:val="22"/>
         </w:rPr>
-        <w:t>, Part-</w:t>
-      </w:r>
-      <w:proofErr w:type="gramStart"/>
-      <w:r>
-        <w:rPr>
-          <w:rFonts w:ascii="Calibri" w:hAnsi="Calibri" w:cs="Calibri"/>
-          <w:color w:val="201F1E"/>
-          <w:sz w:val="22"/>
-          <w:szCs w:val="22"/>
-        </w:rPr>
-        <w:t>time</w:t>
+        <w:t>, Part-time</w:t>
       </w:r>
       <w:r>
         <w:rPr>
@@ -1000,17 +1059,7 @@
           <w:sz w:val="22"/>
           <w:szCs w:val="22"/>
         </w:rPr>
-        <w:t xml:space="preserve"> </w:t>
-      </w:r>
-      <w:proofErr w:type="gramEnd"/>
-      <w:r>
-        <w:rPr>
-          <w:rFonts w:ascii="Calibri" w:hAnsi="Calibri" w:cs="Calibri"/>
-          <w:color w:val="201F1E"/>
-          <w:sz w:val="22"/>
-          <w:szCs w:val="22"/>
-        </w:rPr>
-        <w:t xml:space="preserve">  </w:t>
+        <w:t xml:space="preserve">   </w:t>
       </w:r>
       <w:r>
         <w:rPr>
@@ -1086,24 +1135,8 @@
           <w:szCs w:val="22"/>
           <w:lang w:eastAsia="zh-CN"/>
         </w:rPr>
-        <w:t xml:space="preserve">Web </w:t>
-      </w:r>
-      <w:proofErr w:type="spellStart"/>
-      <w:r>
-        <w:rPr>
-          <w:rFonts w:ascii="Calibri" w:hAnsi="Calibri" w:cs="Calibri"/>
-          <w:b/>
-          <w:bCs/>
-          <w:i/>
-          <w:iCs/>
-          <w:color w:val="201F1E"/>
-          <w:sz w:val="22"/>
-          <w:szCs w:val="22"/>
-          <w:lang w:eastAsia="zh-CN"/>
-        </w:rPr>
-        <w:t>Fullstack</w:t>
-      </w:r>
-      <w:proofErr w:type="spellEnd"/>
+        <w:t>Web Fullstack</w:t>
+      </w:r>
       <w:r>
         <w:rPr>
           <w:rFonts w:ascii="Calibri" w:hAnsi="Calibri" w:cs="Calibri"/>
@@ -1154,39 +1187,55 @@
           <w:sz w:val="22"/>
           <w:szCs w:val="22"/>
         </w:rPr>
-        <w:t xml:space="preserve">Helped build most parts of EVT’s e-learning platform in React </w:t>
-      </w:r>
-      <w:r>
-        <w:rPr>
-          <w:rFonts w:ascii="Calibri" w:hAnsi="Calibri" w:cs="Calibri"/>
-          <w:sz w:val="22"/>
-          <w:szCs w:val="22"/>
-        </w:rPr>
-        <w:t xml:space="preserve">TS </w:t>
-      </w:r>
-      <w:r>
-        <w:rPr>
-          <w:rFonts w:ascii="Calibri" w:hAnsi="Calibri" w:cs="Calibri"/>
-          <w:sz w:val="22"/>
-          <w:szCs w:val="22"/>
-        </w:rPr>
-        <w:t>and Django</w:t>
-      </w:r>
-      <w:r>
-        <w:rPr>
-          <w:rFonts w:ascii="Calibri" w:hAnsi="Calibri" w:cs="Calibri"/>
-          <w:sz w:val="22"/>
-          <w:szCs w:val="22"/>
-        </w:rPr>
-        <w:t xml:space="preserve">, </w:t>
-      </w:r>
-      <w:r>
-        <w:rPr>
-          <w:rFonts w:ascii="Calibri" w:hAnsi="Calibri" w:cs="Calibri"/>
-          <w:sz w:val="22"/>
-          <w:szCs w:val="22"/>
-        </w:rPr>
-        <w:t xml:space="preserve">with </w:t>
+        <w:t>Built</w:t>
+      </w:r>
+      <w:r>
+        <w:rPr>
+          <w:rFonts w:ascii="Calibri" w:hAnsi="Calibri" w:cs="Calibri"/>
+          <w:sz w:val="22"/>
+          <w:szCs w:val="22"/>
+        </w:rPr>
+        <w:t xml:space="preserve"> most parts of EVT’s e-learning platfor</w:t>
+      </w:r>
+      <w:r>
+        <w:rPr>
+          <w:rFonts w:ascii="Calibri" w:hAnsi="Calibri" w:cs="Calibri"/>
+          <w:sz w:val="22"/>
+          <w:szCs w:val="22"/>
+        </w:rPr>
+        <w:t>m</w:t>
+      </w:r>
+      <w:r>
+        <w:rPr>
+          <w:rFonts w:ascii="Calibri" w:hAnsi="Calibri" w:cs="Calibri"/>
+          <w:sz w:val="22"/>
+          <w:szCs w:val="22"/>
+        </w:rPr>
+        <w:t>,</w:t>
+      </w:r>
+      <w:r>
+        <w:rPr>
+          <w:rFonts w:ascii="Calibri" w:hAnsi="Calibri" w:cs="Calibri"/>
+          <w:sz w:val="22"/>
+          <w:szCs w:val="22"/>
+        </w:rPr>
+        <w:t xml:space="preserve"> which</w:t>
+      </w:r>
+      <w:r>
+        <w:rPr>
+          <w:rFonts w:ascii="Calibri" w:hAnsi="Calibri" w:cs="Calibri"/>
+          <w:sz w:val="22"/>
+          <w:szCs w:val="22"/>
+        </w:rPr>
+        <w:t xml:space="preserve"> currently serves</w:t>
+      </w:r>
+      <w:r>
+        <w:rPr>
+          <w:rFonts w:ascii="Calibri" w:hAnsi="Calibri" w:cs="Calibri"/>
+          <w:sz w:val="22"/>
+          <w:szCs w:val="22"/>
+        </w:rPr>
+        <w:t xml:space="preserve"> </w:t>
       </w:r>
       <w:r>
         <w:rPr>
@@ -1212,7 +1261,52 @@
           <w:sz w:val="22"/>
           <w:szCs w:val="22"/>
         </w:rPr>
-        <w:t xml:space="preserve"> Efforts include:</w:t>
+        <w:t xml:space="preserve"> Recent</w:t>
+      </w:r>
+      <w:r>
+        <w:rPr>
+          <w:rFonts w:ascii="Calibri" w:hAnsi="Calibri" w:cs="Calibri"/>
+          <w:iCs/>
+          <w:sz w:val="22"/>
+          <w:szCs w:val="22"/>
+        </w:rPr>
+        <w:t xml:space="preserve"> </w:t>
+      </w:r>
+      <w:r>
+        <w:rPr>
+          <w:rFonts w:ascii="Calibri" w:hAnsi="Calibri" w:cs="Calibri"/>
+          <w:iCs/>
+          <w:sz w:val="22"/>
+          <w:szCs w:val="22"/>
+        </w:rPr>
+        <w:t>e</w:t>
+      </w:r>
+      <w:r>
+        <w:rPr>
+          <w:rFonts w:ascii="Calibri" w:hAnsi="Calibri" w:cs="Calibri"/>
+          <w:iCs/>
+          <w:sz w:val="22"/>
+          <w:szCs w:val="22"/>
+        </w:rPr>
+        <w:t>fforts</w:t>
+      </w:r>
+      <w:r>
+        <w:rPr>
+          <w:rFonts w:ascii="Calibri" w:hAnsi="Calibri" w:cs="Calibri"/>
+          <w:iCs/>
+          <w:sz w:val="22"/>
+          <w:szCs w:val="22"/>
+        </w:rPr>
+        <w:t xml:space="preserve"> include</w:t>
+      </w:r>
+      <w:r>
+        <w:rPr>
+          <w:rFonts w:ascii="Calibri" w:hAnsi="Calibri" w:cs="Calibri"/>
+          <w:iCs/>
+          <w:sz w:val="22"/>
+          <w:szCs w:val="22"/>
+        </w:rPr>
+        <w:t>:</w:t>
       </w:r>
     </w:p>
     <w:p>
@@ -1353,43 +1447,52 @@
           <w:sz w:val="22"/>
           <w:szCs w:val="22"/>
         </w:rPr>
-        <w:t xml:space="preserve">[Eng] Identified and fixed </w:t>
-      </w:r>
-      <w:r>
-        <w:rPr>
-          <w:rFonts w:ascii="Calibri" w:hAnsi="Calibri" w:cs="Calibri"/>
-          <w:iCs/>
-          <w:sz w:val="22"/>
-          <w:szCs w:val="22"/>
-        </w:rPr>
-        <w:t xml:space="preserve">numerous </w:t>
-      </w:r>
-      <w:r>
-        <w:rPr>
-          <w:rFonts w:ascii="Calibri" w:hAnsi="Calibri" w:cs="Calibri"/>
-          <w:iCs/>
-          <w:sz w:val="22"/>
-          <w:szCs w:val="22"/>
-        </w:rPr>
-        <w:t>bugs caused by</w:t>
-      </w:r>
-      <w:r>
-        <w:rPr>
-          <w:rFonts w:ascii="Calibri" w:hAnsi="Calibri" w:cs="Calibri"/>
-          <w:iCs/>
-          <w:sz w:val="22"/>
-          <w:szCs w:val="22"/>
-        </w:rPr>
-        <w:t xml:space="preserve"> prior</w:t>
-      </w:r>
-      <w:r>
-        <w:rPr>
-          <w:rFonts w:ascii="Calibri" w:hAnsi="Calibri" w:cs="Calibri"/>
-          <w:iCs/>
-          <w:sz w:val="22"/>
-          <w:szCs w:val="22"/>
-        </w:rPr>
-        <w:t xml:space="preserve"> immature engineering and lack of test coverage.</w:t>
+        <w:t xml:space="preserve">[Eng] </w:t>
+      </w:r>
+      <w:r>
+        <w:rPr>
+          <w:rFonts w:ascii="Calibri" w:hAnsi="Calibri" w:cs="Calibri"/>
+          <w:iCs/>
+          <w:sz w:val="22"/>
+          <w:szCs w:val="22"/>
+        </w:rPr>
+        <w:t xml:space="preserve">Contributed </w:t>
+      </w:r>
+      <w:r>
+        <w:rPr>
+          <w:rFonts w:ascii="Calibri" w:hAnsi="Calibri" w:cs="Calibri"/>
+          <w:iCs/>
+          <w:sz w:val="22"/>
+          <w:szCs w:val="22"/>
+        </w:rPr>
+        <w:t xml:space="preserve">to </w:t>
+      </w:r>
+      <w:r>
+        <w:rPr>
+          <w:rFonts w:ascii="Calibri" w:hAnsi="Calibri" w:cs="Calibri"/>
+          <w:iCs/>
+          <w:sz w:val="22"/>
+          <w:szCs w:val="22"/>
+        </w:rPr>
+        <w:t>bugfixing, refactoring, devops, documentation</w:t>
+      </w:r>
+      <w:r>
+        <w:rPr>
+          <w:rFonts w:ascii="Calibri" w:hAnsi="Calibri" w:cs="Calibri"/>
+          <w:iCs/>
+          <w:sz w:val="22"/>
+          <w:szCs w:val="22"/>
+        </w:rPr>
+        <w:t>, and knowledge sharing</w:t>
+      </w:r>
+      <w:r>
+        <w:rPr>
+          <w:rFonts w:ascii="Calibri" w:hAnsi="Calibri" w:cs="Calibri"/>
+          <w:iCs/>
+          <w:sz w:val="22"/>
+          <w:szCs w:val="22"/>
+        </w:rPr>
+        <w:t>.</w:t>
       </w:r>
     </w:p>
     <w:p>
@@ -1415,25 +1518,115 @@
           <w:sz w:val="22"/>
           <w:szCs w:val="22"/>
         </w:rPr>
-        <w:t xml:space="preserve">[Eng] </w:t>
-      </w:r>
-      <w:r>
-        <w:rPr>
-          <w:rFonts w:ascii="Calibri" w:hAnsi="Calibri" w:cs="Calibri"/>
-          <w:iCs/>
-          <w:sz w:val="22"/>
-          <w:szCs w:val="22"/>
-        </w:rPr>
-        <w:t xml:space="preserve">Refactored components into TypeScript. </w:t>
-      </w:r>
-      <w:r>
-        <w:rPr>
-          <w:rFonts w:ascii="Calibri" w:hAnsi="Calibri" w:cs="Calibri"/>
-          <w:iCs/>
-          <w:sz w:val="22"/>
-          <w:szCs w:val="22"/>
-        </w:rPr>
-        <w:t>Contributed to onboarding &amp; testing documentations.</w:t>
+        <w:t>[</w:t>
+      </w:r>
+      <w:r>
+        <w:rPr>
+          <w:rFonts w:ascii="Calibri" w:hAnsi="Calibri" w:cs="Calibri"/>
+          <w:iCs/>
+          <w:sz w:val="22"/>
+          <w:szCs w:val="22"/>
+        </w:rPr>
+        <w:t>Hiring</w:t>
+      </w:r>
+      <w:r>
+        <w:rPr>
+          <w:rFonts w:ascii="Calibri" w:hAnsi="Calibri" w:cs="Calibri"/>
+          <w:iCs/>
+          <w:sz w:val="22"/>
+          <w:szCs w:val="22"/>
+        </w:rPr>
+        <w:t>]</w:t>
+      </w:r>
+      <w:r>
+        <w:rPr>
+          <w:rFonts w:ascii="Calibri" w:hAnsi="Calibri" w:cs="Calibri"/>
+          <w:iCs/>
+          <w:sz w:val="22"/>
+          <w:szCs w:val="22"/>
+        </w:rPr>
+        <w:t xml:space="preserve"> Launched intern hiring campaign </w:t>
+      </w:r>
+      <w:r>
+        <w:rPr>
+          <w:rFonts w:ascii="Calibri" w:hAnsi="Calibri" w:cs="Calibri"/>
+          <w:iCs/>
+          <w:sz w:val="22"/>
+          <w:szCs w:val="22"/>
+        </w:rPr>
+        <w:t>on Handshake</w:t>
+      </w:r>
+      <w:r>
+        <w:rPr>
+          <w:rFonts w:ascii="Calibri" w:hAnsi="Calibri" w:cs="Calibri"/>
+          <w:iCs/>
+          <w:sz w:val="22"/>
+          <w:szCs w:val="22"/>
+        </w:rPr>
+        <w:t>, attracted applicants from major universities from Bay Area</w:t>
+      </w:r>
+      <w:r>
+        <w:rPr>
+          <w:rFonts w:ascii="Calibri" w:hAnsi="Calibri" w:cs="Calibri"/>
+          <w:iCs/>
+          <w:sz w:val="22"/>
+          <w:szCs w:val="22"/>
+        </w:rPr>
+        <w:t xml:space="preserve"> and SD</w:t>
+      </w:r>
+      <w:r>
+        <w:rPr>
+          <w:rFonts w:ascii="Calibri" w:hAnsi="Calibri" w:cs="Calibri"/>
+          <w:iCs/>
+          <w:sz w:val="22"/>
+          <w:szCs w:val="22"/>
+        </w:rPr>
+        <w:t xml:space="preserve">. Screened resumes and conducted </w:t>
+      </w:r>
+      <w:r>
+        <w:rPr>
+          <w:rFonts w:ascii="Calibri" w:hAnsi="Calibri" w:cs="Calibri"/>
+          <w:iCs/>
+          <w:sz w:val="22"/>
+          <w:szCs w:val="22"/>
+        </w:rPr>
+        <w:t>15</w:t>
+      </w:r>
+      <w:r>
+        <w:rPr>
+          <w:rFonts w:ascii="Calibri" w:hAnsi="Calibri" w:cs="Calibri"/>
+          <w:iCs/>
+          <w:sz w:val="22"/>
+          <w:szCs w:val="22"/>
+        </w:rPr>
+        <w:t xml:space="preserve"> intern tech interviews, </w:t>
+      </w:r>
+      <w:r>
+        <w:rPr>
+          <w:rFonts w:ascii="Calibri" w:hAnsi="Calibri" w:cs="Calibri"/>
+          <w:iCs/>
+          <w:sz w:val="22"/>
+          <w:szCs w:val="22"/>
+        </w:rPr>
+        <w:t xml:space="preserve">resulted in </w:t>
+      </w:r>
+      <w:r>
+        <w:rPr>
+          <w:rFonts w:ascii="Calibri" w:hAnsi="Calibri" w:cs="Calibri"/>
+          <w:iCs/>
+          <w:sz w:val="22"/>
+          <w:szCs w:val="22"/>
+        </w:rPr>
+        <w:t>2</w:t>
+      </w:r>
+      <w:r>
+        <w:rPr>
+          <w:rFonts w:ascii="Calibri" w:hAnsi="Calibri" w:cs="Calibri"/>
+          <w:iCs/>
+          <w:sz w:val="22"/>
+          <w:szCs w:val="22"/>
+        </w:rPr>
+        <w:t xml:space="preserve"> hires (2023 summer)</w:t>
       </w:r>
     </w:p>
     <w:p>
@@ -1455,119 +1648,128 @@
       <w:r>
         <w:rPr>
           <w:rFonts w:ascii="Calibri" w:hAnsi="Calibri" w:cs="Calibri"/>
-          <w:iCs/>
-          <w:sz w:val="22"/>
-          <w:szCs w:val="22"/>
-        </w:rPr>
-        <w:t>[</w:t>
-      </w:r>
-      <w:r>
-        <w:rPr>
-          <w:rFonts w:ascii="Calibri" w:hAnsi="Calibri" w:cs="Calibri"/>
-          <w:iCs/>
-          <w:sz w:val="22"/>
-          <w:szCs w:val="22"/>
-        </w:rPr>
-        <w:t>Hiring</w:t>
-      </w:r>
-      <w:r>
-        <w:rPr>
-          <w:rFonts w:ascii="Calibri" w:hAnsi="Calibri" w:cs="Calibri"/>
-          <w:iCs/>
-          <w:sz w:val="22"/>
-          <w:szCs w:val="22"/>
-        </w:rPr>
-        <w:t>]</w:t>
-      </w:r>
-      <w:r>
-        <w:rPr>
-          <w:rFonts w:ascii="Calibri" w:hAnsi="Calibri" w:cs="Calibri"/>
-          <w:iCs/>
-          <w:sz w:val="22"/>
-          <w:szCs w:val="22"/>
-        </w:rPr>
-        <w:t xml:space="preserve"> Launched intern hiring campaign </w:t>
-      </w:r>
-      <w:r>
-        <w:rPr>
-          <w:rFonts w:ascii="Calibri" w:hAnsi="Calibri" w:cs="Calibri"/>
-          <w:iCs/>
-          <w:sz w:val="22"/>
-          <w:szCs w:val="22"/>
-        </w:rPr>
-        <w:t>on Handshake</w:t>
-      </w:r>
-      <w:r>
-        <w:rPr>
-          <w:rFonts w:ascii="Calibri" w:hAnsi="Calibri" w:cs="Calibri"/>
-          <w:iCs/>
-          <w:sz w:val="22"/>
-          <w:szCs w:val="22"/>
-        </w:rPr>
-        <w:t>, attracted applicants from major universities from Bay Area</w:t>
-      </w:r>
-      <w:r>
-        <w:rPr>
-          <w:rFonts w:ascii="Calibri" w:hAnsi="Calibri" w:cs="Calibri"/>
-          <w:iCs/>
-          <w:sz w:val="22"/>
-          <w:szCs w:val="22"/>
-        </w:rPr>
-        <w:t xml:space="preserve"> and SD</w:t>
-      </w:r>
-      <w:r>
-        <w:rPr>
-          <w:rFonts w:ascii="Calibri" w:hAnsi="Calibri" w:cs="Calibri"/>
-          <w:iCs/>
-          <w:sz w:val="22"/>
-          <w:szCs w:val="22"/>
-        </w:rPr>
-        <w:t xml:space="preserve">. Screened resumes and conducted </w:t>
-      </w:r>
-      <w:r>
-        <w:rPr>
-          <w:rFonts w:ascii="Calibri" w:hAnsi="Calibri" w:cs="Calibri"/>
-          <w:iCs/>
-          <w:sz w:val="22"/>
-          <w:szCs w:val="22"/>
-        </w:rPr>
-        <w:t>15</w:t>
-      </w:r>
-      <w:r>
-        <w:rPr>
-          <w:rFonts w:ascii="Calibri" w:hAnsi="Calibri" w:cs="Calibri"/>
-          <w:iCs/>
-          <w:sz w:val="22"/>
-          <w:szCs w:val="22"/>
-        </w:rPr>
-        <w:t xml:space="preserve"> intern tech interviews, </w:t>
-      </w:r>
-      <w:r>
-        <w:rPr>
-          <w:rFonts w:ascii="Calibri" w:hAnsi="Calibri" w:cs="Calibri"/>
-          <w:iCs/>
-          <w:sz w:val="22"/>
-          <w:szCs w:val="22"/>
-        </w:rPr>
-        <w:t xml:space="preserve">resulted in </w:t>
-      </w:r>
-      <w:r>
-        <w:rPr>
-          <w:rFonts w:ascii="Calibri" w:hAnsi="Calibri" w:cs="Calibri"/>
-          <w:iCs/>
-          <w:sz w:val="22"/>
-          <w:szCs w:val="22"/>
-        </w:rPr>
-        <w:t>2</w:t>
-      </w:r>
-      <w:r>
-        <w:rPr>
-          <w:rFonts w:ascii="Calibri" w:hAnsi="Calibri" w:cs="Calibri"/>
-          <w:iCs/>
-          <w:sz w:val="22"/>
-          <w:szCs w:val="22"/>
-        </w:rPr>
-        <w:t xml:space="preserve"> hires (2023 summer)</w:t>
+          <w:color w:val="201F1E"/>
+          <w:sz w:val="22"/>
+          <w:szCs w:val="22"/>
+        </w:rPr>
+        <w:t xml:space="preserve">[Customer] </w:t>
+      </w:r>
+      <w:r>
+        <w:rPr>
+          <w:rFonts w:ascii="Calibri" w:hAnsi="Calibri" w:cs="Calibri"/>
+          <w:color w:val="201F1E"/>
+          <w:sz w:val="22"/>
+          <w:szCs w:val="22"/>
+        </w:rPr>
+        <w:t xml:space="preserve">Launched email campaign targeting professors &amp; </w:t>
+      </w:r>
+      <w:r>
+        <w:rPr>
+          <w:rFonts w:ascii="Calibri" w:hAnsi="Calibri" w:cs="Calibri"/>
+          <w:color w:val="201F1E"/>
+          <w:sz w:val="22"/>
+          <w:szCs w:val="22"/>
+        </w:rPr>
+        <w:t xml:space="preserve">univ </w:t>
+      </w:r>
+      <w:r>
+        <w:rPr>
+          <w:rFonts w:ascii="Calibri" w:hAnsi="Calibri" w:cs="Calibri"/>
+          <w:color w:val="201F1E"/>
+          <w:sz w:val="22"/>
+          <w:szCs w:val="22"/>
+        </w:rPr>
+        <w:t xml:space="preserve">dept. chairs, resulted in </w:t>
+      </w:r>
+      <w:r>
+        <w:rPr>
+          <w:rFonts w:ascii="Calibri" w:hAnsi="Calibri" w:cs="Calibri"/>
+          <w:color w:val="201F1E"/>
+          <w:sz w:val="22"/>
+          <w:szCs w:val="22"/>
+        </w:rPr>
+        <w:t xml:space="preserve">ongoing </w:t>
+      </w:r>
+      <w:r>
+        <w:rPr>
+          <w:rFonts w:ascii="Calibri" w:hAnsi="Calibri" w:cs="Calibri"/>
+          <w:color w:val="201F1E"/>
+          <w:sz w:val="22"/>
+          <w:szCs w:val="22"/>
+        </w:rPr>
+        <w:t>pilot</w:t>
+      </w:r>
+      <w:r>
+        <w:rPr>
+          <w:rFonts w:ascii="Calibri" w:hAnsi="Calibri" w:cs="Calibri"/>
+          <w:color w:val="201F1E"/>
+          <w:sz w:val="22"/>
+          <w:szCs w:val="22"/>
+        </w:rPr>
+        <w:t>s</w:t>
+      </w:r>
+      <w:r>
+        <w:rPr>
+          <w:rFonts w:ascii="Calibri" w:hAnsi="Calibri" w:cs="Calibri"/>
+          <w:color w:val="201F1E"/>
+          <w:sz w:val="22"/>
+          <w:szCs w:val="22"/>
+        </w:rPr>
+        <w:t xml:space="preserve">. </w:t>
+      </w:r>
+      <w:r>
+        <w:rPr>
+          <w:rFonts w:ascii="Calibri" w:hAnsi="Calibri" w:cs="Calibri"/>
+          <w:color w:val="201F1E"/>
+          <w:sz w:val="22"/>
+          <w:szCs w:val="22"/>
+        </w:rPr>
+        <w:t>Manually p</w:t>
+      </w:r>
+      <w:r>
+        <w:rPr>
+          <w:rFonts w:ascii="Calibri" w:hAnsi="Calibri" w:cs="Calibri"/>
+          <w:color w:val="201F1E"/>
+          <w:sz w:val="22"/>
+          <w:szCs w:val="22"/>
+        </w:rPr>
+        <w:t>rocessed</w:t>
+      </w:r>
+      <w:r>
+        <w:rPr>
+          <w:rFonts w:ascii="Calibri" w:hAnsi="Calibri" w:cs="Calibri"/>
+          <w:color w:val="201F1E"/>
+          <w:sz w:val="22"/>
+          <w:szCs w:val="22"/>
+        </w:rPr>
+        <w:t xml:space="preserve"> lecture recordings</w:t>
+      </w:r>
+      <w:r>
+        <w:rPr>
+          <w:rFonts w:ascii="Calibri" w:hAnsi="Calibri" w:cs="Calibri"/>
+          <w:color w:val="201F1E"/>
+          <w:sz w:val="22"/>
+          <w:szCs w:val="22"/>
+        </w:rPr>
+        <w:t xml:space="preserve"> before ML pipeline to accustom special vid format. F</w:t>
+      </w:r>
+      <w:r>
+        <w:rPr>
+          <w:rFonts w:ascii="Calibri" w:hAnsi="Calibri" w:cs="Calibri"/>
+          <w:color w:val="201F1E"/>
+          <w:sz w:val="22"/>
+          <w:szCs w:val="22"/>
+        </w:rPr>
+        <w:t xml:space="preserve">eedback </w:t>
+      </w:r>
+      <w:r>
+        <w:rPr>
+          <w:rFonts w:ascii="Calibri" w:hAnsi="Calibri" w:cs="Calibri"/>
+          <w:color w:val="201F1E"/>
+          <w:sz w:val="22"/>
+          <w:szCs w:val="22"/>
+        </w:rPr>
+        <w:t>pending.</w:t>
       </w:r>
     </w:p>
     <w:p>
@@ -1593,265 +1795,122 @@
           <w:sz w:val="22"/>
           <w:szCs w:val="22"/>
         </w:rPr>
-        <w:t xml:space="preserve">[Customer] </w:t>
-      </w:r>
-      <w:r>
-        <w:rPr>
-          <w:rFonts w:ascii="Calibri" w:hAnsi="Calibri" w:cs="Calibri"/>
-          <w:color w:val="201F1E"/>
-          <w:sz w:val="22"/>
-          <w:szCs w:val="22"/>
-        </w:rPr>
-        <w:t xml:space="preserve">Launched email campaign targeting professors &amp; </w:t>
-      </w:r>
-      <w:r>
-        <w:rPr>
-          <w:rFonts w:ascii="Calibri" w:hAnsi="Calibri" w:cs="Calibri"/>
-          <w:color w:val="201F1E"/>
-          <w:sz w:val="22"/>
-          <w:szCs w:val="22"/>
-        </w:rPr>
-        <w:t xml:space="preserve">univ </w:t>
-      </w:r>
-      <w:r>
-        <w:rPr>
-          <w:rFonts w:ascii="Calibri" w:hAnsi="Calibri" w:cs="Calibri"/>
-          <w:color w:val="201F1E"/>
-          <w:sz w:val="22"/>
-          <w:szCs w:val="22"/>
-        </w:rPr>
-        <w:t xml:space="preserve">dept. chairs, resulted in </w:t>
-      </w:r>
-      <w:r>
-        <w:rPr>
-          <w:rFonts w:ascii="Calibri" w:hAnsi="Calibri" w:cs="Calibri"/>
-          <w:color w:val="201F1E"/>
-          <w:sz w:val="22"/>
-          <w:szCs w:val="22"/>
-        </w:rPr>
-        <w:t xml:space="preserve">ongoing </w:t>
-      </w:r>
-      <w:r>
-        <w:rPr>
-          <w:rFonts w:ascii="Calibri" w:hAnsi="Calibri" w:cs="Calibri"/>
-          <w:color w:val="201F1E"/>
-          <w:sz w:val="22"/>
-          <w:szCs w:val="22"/>
-        </w:rPr>
-        <w:t>pilot</w:t>
-      </w:r>
-      <w:r>
-        <w:rPr>
-          <w:rFonts w:ascii="Calibri" w:hAnsi="Calibri" w:cs="Calibri"/>
-          <w:color w:val="201F1E"/>
-          <w:sz w:val="22"/>
-          <w:szCs w:val="22"/>
-        </w:rPr>
-        <w:t>s</w:t>
-      </w:r>
-      <w:r>
-        <w:rPr>
-          <w:rFonts w:ascii="Calibri" w:hAnsi="Calibri" w:cs="Calibri"/>
-          <w:color w:val="201F1E"/>
-          <w:sz w:val="22"/>
-          <w:szCs w:val="22"/>
-        </w:rPr>
-        <w:t xml:space="preserve">. </w:t>
-      </w:r>
-      <w:r>
-        <w:rPr>
-          <w:rFonts w:ascii="Calibri" w:hAnsi="Calibri" w:cs="Calibri"/>
-          <w:color w:val="201F1E"/>
-          <w:sz w:val="22"/>
-          <w:szCs w:val="22"/>
-        </w:rPr>
-        <w:t>Manually p</w:t>
-      </w:r>
-      <w:r>
-        <w:rPr>
-          <w:rFonts w:ascii="Calibri" w:hAnsi="Calibri" w:cs="Calibri"/>
-          <w:color w:val="201F1E"/>
-          <w:sz w:val="22"/>
-          <w:szCs w:val="22"/>
-        </w:rPr>
-        <w:t>rocessed</w:t>
-      </w:r>
-      <w:r>
-        <w:rPr>
-          <w:rFonts w:ascii="Calibri" w:hAnsi="Calibri" w:cs="Calibri"/>
-          <w:color w:val="201F1E"/>
-          <w:sz w:val="22"/>
-          <w:szCs w:val="22"/>
-        </w:rPr>
-        <w:t xml:space="preserve"> lecture recordings</w:t>
-      </w:r>
-      <w:r>
-        <w:rPr>
-          <w:rFonts w:ascii="Calibri" w:hAnsi="Calibri" w:cs="Calibri"/>
-          <w:color w:val="201F1E"/>
-          <w:sz w:val="22"/>
-          <w:szCs w:val="22"/>
-        </w:rPr>
-        <w:t xml:space="preserve"> before ML pipeline to accustom special vid format. F</w:t>
-      </w:r>
-      <w:r>
-        <w:rPr>
-          <w:rFonts w:ascii="Calibri" w:hAnsi="Calibri" w:cs="Calibri"/>
-          <w:color w:val="201F1E"/>
-          <w:sz w:val="22"/>
-          <w:szCs w:val="22"/>
-        </w:rPr>
-        <w:t xml:space="preserve">eedback </w:t>
-      </w:r>
-      <w:r>
-        <w:rPr>
-          <w:rFonts w:ascii="Calibri" w:hAnsi="Calibri" w:cs="Calibri"/>
-          <w:color w:val="201F1E"/>
-          <w:sz w:val="22"/>
-          <w:szCs w:val="22"/>
-        </w:rPr>
-        <w:t>pending.</w:t>
+        <w:t>[Fundraising]</w:t>
+      </w:r>
+      <w:r>
+        <w:rPr>
+          <w:rFonts w:ascii="Calibri" w:hAnsi="Calibri" w:cs="Calibri"/>
+          <w:color w:val="201F1E"/>
+          <w:sz w:val="22"/>
+          <w:szCs w:val="22"/>
+        </w:rPr>
+        <w:t xml:space="preserve"> </w:t>
+      </w:r>
+      <w:r>
+        <w:rPr>
+          <w:rFonts w:ascii="Calibri" w:hAnsi="Calibri" w:cs="Calibri"/>
+          <w:color w:val="201F1E"/>
+          <w:sz w:val="22"/>
+          <w:szCs w:val="22"/>
+        </w:rPr>
+        <w:t>Co-p</w:t>
+      </w:r>
+      <w:r>
+        <w:rPr>
+          <w:rFonts w:ascii="Calibri" w:hAnsi="Calibri" w:cs="Calibri"/>
+          <w:color w:val="201F1E"/>
+          <w:sz w:val="22"/>
+          <w:szCs w:val="22"/>
+        </w:rPr>
+        <w:t xml:space="preserve">resented project </w:t>
+      </w:r>
+      <w:r>
+        <w:rPr>
+          <w:rFonts w:ascii="Calibri" w:hAnsi="Calibri" w:cs="Calibri"/>
+          <w:color w:val="201F1E"/>
+          <w:sz w:val="22"/>
+          <w:szCs w:val="22"/>
+        </w:rPr>
+        <w:t xml:space="preserve">ideas </w:t>
+      </w:r>
+      <w:r>
+        <w:rPr>
+          <w:rFonts w:ascii="Calibri" w:hAnsi="Calibri" w:cs="Calibri"/>
+          <w:color w:val="201F1E"/>
+          <w:sz w:val="22"/>
+          <w:szCs w:val="22"/>
+        </w:rPr>
+        <w:t xml:space="preserve">to </w:t>
+      </w:r>
+      <w:r>
+        <w:rPr>
+          <w:rFonts w:ascii="Calibri" w:hAnsi="Calibri" w:cs="Calibri"/>
+          <w:color w:val="201F1E"/>
+          <w:sz w:val="22"/>
+          <w:szCs w:val="22"/>
+        </w:rPr>
+        <w:t xml:space="preserve">potential investors in </w:t>
+      </w:r>
+      <w:r>
+        <w:rPr>
+          <w:rFonts w:ascii="Calibri" w:hAnsi="Calibri" w:cs="Calibri"/>
+          <w:color w:val="201F1E"/>
+          <w:sz w:val="22"/>
+          <w:szCs w:val="22"/>
+        </w:rPr>
+        <w:t xml:space="preserve">a </w:t>
+      </w:r>
+      <w:r>
+        <w:rPr>
+          <w:rFonts w:ascii="Calibri" w:hAnsi="Calibri" w:cs="Calibri"/>
+          <w:color w:val="201F1E"/>
+          <w:sz w:val="22"/>
+          <w:szCs w:val="22"/>
+        </w:rPr>
+        <w:t>pitch competition, winning</w:t>
+      </w:r>
+      <w:r>
+        <w:rPr>
+          <w:rFonts w:ascii="Calibri" w:hAnsi="Calibri" w:cs="Calibri"/>
+          <w:color w:val="201F1E"/>
+          <w:sz w:val="22"/>
+          <w:szCs w:val="22"/>
+        </w:rPr>
+        <w:t xml:space="preserve"> </w:t>
+      </w:r>
+      <w:r>
+        <w:rPr>
+          <w:rFonts w:ascii="Calibri" w:hAnsi="Calibri" w:cs="Calibri"/>
+          <w:color w:val="201F1E"/>
+          <w:sz w:val="22"/>
+          <w:szCs w:val="22"/>
+        </w:rPr>
+        <w:t xml:space="preserve">$1.7K </w:t>
+      </w:r>
+      <w:r>
+        <w:rPr>
+          <w:rFonts w:ascii="Calibri" w:hAnsi="Calibri" w:cs="Calibri"/>
+          <w:color w:val="201F1E"/>
+          <w:sz w:val="22"/>
+          <w:szCs w:val="22"/>
+        </w:rPr>
+        <w:t>prize.</w:t>
       </w:r>
     </w:p>
     <w:p>
       <w:pPr>
-        <w:pStyle w:val="ListParagraph"/>
-        <w:numPr>
-          <w:ilvl w:val="1"/>
-          <w:numId w:val="1"/>
-        </w:numPr>
         <w:shd w:val="clear" w:color="auto" w:fill="F5F0BB"/>
-        <w:ind w:left="720" w:hanging="288"/>
-        <w:rPr>
-          <w:rFonts w:ascii="Calibri" w:hAnsi="Calibri" w:cs="Calibri"/>
-          <w:color w:val="201F1E"/>
-          <w:sz w:val="22"/>
-          <w:szCs w:val="22"/>
-        </w:rPr>
-      </w:pPr>
-      <w:r>
-        <w:rPr>
-          <w:rFonts w:ascii="Calibri" w:hAnsi="Calibri" w:cs="Calibri"/>
-          <w:color w:val="201F1E"/>
-          <w:sz w:val="22"/>
-          <w:szCs w:val="22"/>
-        </w:rPr>
-        <w:t>[Fundraising]</w:t>
-      </w:r>
-      <w:r>
-        <w:rPr>
-          <w:rFonts w:ascii="Calibri" w:hAnsi="Calibri" w:cs="Calibri"/>
-          <w:color w:val="201F1E"/>
-          <w:sz w:val="22"/>
-          <w:szCs w:val="22"/>
-        </w:rPr>
-        <w:t xml:space="preserve"> </w:t>
-      </w:r>
-      <w:r>
-        <w:rPr>
-          <w:rFonts w:ascii="Calibri" w:hAnsi="Calibri" w:cs="Calibri"/>
-          <w:color w:val="201F1E"/>
-          <w:sz w:val="22"/>
-          <w:szCs w:val="22"/>
-        </w:rPr>
-        <w:t>Co-p</w:t>
-      </w:r>
-      <w:r>
-        <w:rPr>
-          <w:rFonts w:ascii="Calibri" w:hAnsi="Calibri" w:cs="Calibri"/>
-          <w:color w:val="201F1E"/>
-          <w:sz w:val="22"/>
-          <w:szCs w:val="22"/>
-        </w:rPr>
-        <w:t xml:space="preserve">resented project </w:t>
-      </w:r>
-      <w:r>
-        <w:rPr>
-          <w:rFonts w:ascii="Calibri" w:hAnsi="Calibri" w:cs="Calibri"/>
-          <w:color w:val="201F1E"/>
-          <w:sz w:val="22"/>
-          <w:szCs w:val="22"/>
-        </w:rPr>
-        <w:t xml:space="preserve">ideas </w:t>
-      </w:r>
-      <w:r>
-        <w:rPr>
-          <w:rFonts w:ascii="Calibri" w:hAnsi="Calibri" w:cs="Calibri"/>
-          <w:color w:val="201F1E"/>
-          <w:sz w:val="22"/>
-          <w:szCs w:val="22"/>
-        </w:rPr>
-        <w:t xml:space="preserve">to </w:t>
-      </w:r>
-      <w:r>
-        <w:rPr>
-          <w:rFonts w:ascii="Calibri" w:hAnsi="Calibri" w:cs="Calibri"/>
-          <w:color w:val="201F1E"/>
-          <w:sz w:val="22"/>
-          <w:szCs w:val="22"/>
-        </w:rPr>
-        <w:t xml:space="preserve">potential investors in </w:t>
-      </w:r>
-      <w:r>
-        <w:rPr>
-          <w:rFonts w:ascii="Calibri" w:hAnsi="Calibri" w:cs="Calibri"/>
-          <w:color w:val="201F1E"/>
-          <w:sz w:val="22"/>
-          <w:szCs w:val="22"/>
-        </w:rPr>
-        <w:t xml:space="preserve">a </w:t>
-      </w:r>
-      <w:r>
-        <w:rPr>
-          <w:rFonts w:ascii="Calibri" w:hAnsi="Calibri" w:cs="Calibri"/>
-          <w:color w:val="201F1E"/>
-          <w:sz w:val="22"/>
-          <w:szCs w:val="22"/>
-        </w:rPr>
-        <w:t>pitch competition, winning</w:t>
-      </w:r>
-      <w:r>
-        <w:rPr>
-          <w:rFonts w:ascii="Calibri" w:hAnsi="Calibri" w:cs="Calibri"/>
-          <w:color w:val="201F1E"/>
-          <w:sz w:val="22"/>
-          <w:szCs w:val="22"/>
-        </w:rPr>
-        <w:t xml:space="preserve"> </w:t>
-      </w:r>
-      <w:r>
-        <w:rPr>
-          <w:rFonts w:ascii="Calibri" w:hAnsi="Calibri" w:cs="Calibri"/>
-          <w:color w:val="201F1E"/>
-          <w:sz w:val="22"/>
-          <w:szCs w:val="22"/>
-        </w:rPr>
-        <w:t xml:space="preserve">$1.7K </w:t>
-      </w:r>
-      <w:r>
-        <w:rPr>
-          <w:rFonts w:ascii="Calibri" w:hAnsi="Calibri" w:cs="Calibri"/>
-          <w:color w:val="201F1E"/>
-          <w:sz w:val="22"/>
-          <w:szCs w:val="22"/>
-        </w:rPr>
-        <w:t>prize.</w:t>
-      </w:r>
+        <w:rPr>
+          <w:rFonts w:ascii="Calibri" w:hAnsi="Calibri" w:cs="Calibri"/>
+          <w:color w:val="201F1E"/>
+          <w:sz w:val="22"/>
+          <w:szCs w:val="22"/>
+        </w:rPr>
+      </w:pPr>
     </w:p>
     <w:p>
       <w:pPr>
         <w:shd w:val="clear" w:color="auto" w:fill="F5F0BB"/>
-        <w:rPr>
-          <w:rFonts w:ascii="Calibri" w:hAnsi="Calibri" w:cs="Calibri"/>
-          <w:color w:val="201F1E"/>
-          <w:sz w:val="22"/>
-          <w:szCs w:val="22"/>
-        </w:rPr>
-      </w:pPr>
-    </w:p>
-    <w:p>
-      <w:pPr>
-        <w:shd w:val="clear" w:color="auto" w:fill="F5F0BB"/>
         <w:textAlignment w:val="baseline"/>
         <w:rPr>
           <w:rFonts w:ascii="Calibri" w:hAnsi="Calibri" w:cs="Calibri"/>
@@ -1860,25 +1919,14 @@
           <w:szCs w:val="22"/>
         </w:rPr>
       </w:pPr>
-      <w:proofErr w:type="spellStart"/>
-      <w:r>
-        <w:rPr>
-          <w:rFonts w:ascii="Calibri" w:hAnsi="Calibri" w:cs="Calibri"/>
-          <w:color w:val="201F1E"/>
-          <w:sz w:val="22"/>
-          <w:szCs w:val="22"/>
-        </w:rPr>
-        <w:t>ByteDance</w:t>
-      </w:r>
-      <w:proofErr w:type="spellEnd"/>
-      <w:r>
-        <w:rPr>
-          <w:rFonts w:ascii="Calibri" w:hAnsi="Calibri" w:cs="Calibri"/>
-          <w:color w:val="201F1E"/>
-          <w:sz w:val="22"/>
-          <w:szCs w:val="22"/>
-        </w:rPr>
-        <w:t xml:space="preserve"> – Mountain View, CA</w:t>
+      <w:r>
+        <w:rPr>
+          <w:rFonts w:ascii="Calibri" w:hAnsi="Calibri" w:cs="Calibri"/>
+          <w:color w:val="201F1E"/>
+          <w:sz w:val="22"/>
+          <w:szCs w:val="22"/>
+        </w:rPr>
+        <w:t>ByteDance – Mountain View, CA</w:t>
       </w:r>
       <w:r>
         <w:rPr>
@@ -2014,7 +2062,16 @@
           <w:sz w:val="22"/>
           <w:szCs w:val="22"/>
         </w:rPr>
-        <w:t>Nov.</w:t>
+        <w:t>Sep</w:t>
+      </w:r>
+      <w:r>
+        <w:rPr>
+          <w:rFonts w:ascii="Calibri" w:hAnsi="Calibri" w:cs="Calibri"/>
+          <w:color w:val="201F1E"/>
+          <w:sz w:val="22"/>
+          <w:szCs w:val="22"/>
+        </w:rPr>
+        <w:t>.</w:t>
       </w:r>
       <w:r>
         <w:rPr>
@@ -2139,21 +2196,8 @@
           <w:sz w:val="22"/>
           <w:szCs w:val="22"/>
         </w:rPr>
-        <w:t>quit for master’s degree due to H1b non-</w:t>
-      </w:r>
-      <w:proofErr w:type="gramStart"/>
-      <w:r>
-        <w:rPr>
-          <w:rFonts w:ascii="Calibri" w:hAnsi="Calibri" w:cs="Calibri"/>
-          <w:i/>
-          <w:iCs/>
-          <w:color w:val="201F1E"/>
-          <w:sz w:val="22"/>
-          <w:szCs w:val="22"/>
-        </w:rPr>
-        <w:t>selection</w:t>
-      </w:r>
-      <w:proofErr w:type="gramEnd"/>
+        <w:t>quit for master’s degree due to H1b non-selection</w:t>
+      </w:r>
     </w:p>
     <w:p>
       <w:pPr>
@@ -2497,17 +2541,7 @@
           <w:sz w:val="22"/>
           <w:szCs w:val="22"/>
         </w:rPr>
-        <w:t xml:space="preserve"> with </w:t>
-      </w:r>
-      <w:proofErr w:type="spellStart"/>
-      <w:r>
-        <w:rPr>
-          <w:rFonts w:ascii="Calibri" w:hAnsi="Calibri" w:cs="Calibri"/>
-          <w:iCs/>
-          <w:sz w:val="22"/>
-          <w:szCs w:val="22"/>
-        </w:rPr>
-        <w:t>ByteDance</w:t>
+        <w:t xml:space="preserve"> with ByteDance</w:t>
       </w:r>
       <w:r>
         <w:rPr>
@@ -2518,7 +2552,6 @@
         </w:rPr>
         <w:t>’s</w:t>
       </w:r>
-      <w:proofErr w:type="spellEnd"/>
       <w:r>
         <w:rPr>
           <w:rFonts w:ascii="Calibri" w:hAnsi="Calibri" w:cs="Calibri"/>
@@ -3241,7 +3274,6 @@
         </w:rPr>
         <w:t xml:space="preserve">Revamped an internal email auto-sending service that distributes email campaigns to 2,200 addresses </w:t>
       </w:r>
-      <w:proofErr w:type="gramStart"/>
       <w:r>
         <w:rPr>
           <w:rFonts w:ascii="Calibri" w:hAnsi="Calibri" w:cs="Calibri"/>
@@ -3251,7 +3283,6 @@
         </w:rPr>
         <w:t>daily</w:t>
       </w:r>
-      <w:proofErr w:type="gramEnd"/>
     </w:p>
     <w:p>
       <w:pPr>
@@ -3540,27 +3571,7 @@
           <w:sz w:val="22"/>
           <w:szCs w:val="22"/>
         </w:rPr>
-        <w:t xml:space="preserve">Project </w:t>
-      </w:r>
-      <w:proofErr w:type="spellStart"/>
-      <w:r>
-        <w:rPr>
-          <w:rFonts w:ascii="Calibri" w:hAnsi="Calibri" w:cs="Calibri"/>
-          <w:color w:val="201F1E"/>
-          <w:sz w:val="22"/>
-          <w:szCs w:val="22"/>
-        </w:rPr>
-        <w:t>CPPServer</w:t>
-      </w:r>
-      <w:proofErr w:type="spellEnd"/>
-      <w:r>
-        <w:rPr>
-          <w:rFonts w:ascii="Calibri" w:hAnsi="Calibri" w:cs="Calibri"/>
-          <w:color w:val="201F1E"/>
-          <w:sz w:val="22"/>
-          <w:szCs w:val="22"/>
-        </w:rPr>
-        <w:t xml:space="preserve">: </w:t>
+        <w:t xml:space="preserve">Project CPPServer: </w:t>
       </w:r>
       <w:hyperlink r:id="rId11" w:history="1">
         <w:r>
@@ -5123,7 +5134,7 @@
   <w:docDefaults>
     <w:rPrDefault>
       <w:rPr>
-        <w:rFonts w:ascii="Times New Roman" w:eastAsia="Times New Roman" w:hAnsi="Times New Roman" w:cs="Times New Roman"/>
+        <w:rFonts w:ascii="Times New Roman" w:eastAsia="SimSun" w:hAnsi="Times New Roman" w:cs="Times New Roman"/>
         <w:lang w:val="en-US" w:eastAsia="en-US" w:bidi="ar-SA"/>
       </w:rPr>
     </w:rPrDefault>
@@ -5565,6 +5576,7 @@
   <w:style w:type="character" w:default="1" w:styleId="DefaultParagraphFont">
     <w:name w:val="Default Paragraph Font"/>
     <w:uiPriority w:val="1"/>
+    <w:semiHidden/>
     <w:unhideWhenUsed/>
   </w:style>
   <w:style w:type="table" w:default="1" w:styleId="TableNormal">

</xml_diff>